<commit_message>
created words for raul
Thank's Raul
</commit_message>
<xml_diff>
--- a/musica.docx
+++ b/musica.docx
@@ -10,6 +10,66 @@
       </w:pPr>
       <w:r>
         <w:rPr>
+          <w:noProof/>
+        </w:rPr>
+        <w:drawing>
+          <wp:anchor distT="0" distB="0" distL="114300" distR="114300" simplePos="0" relativeHeight="251658240" behindDoc="0" locked="0" layoutInCell="1" allowOverlap="1" wp14:anchorId="78C03C13" wp14:editId="33730E83">
+            <wp:simplePos x="0" y="0"/>
+            <wp:positionH relativeFrom="page">
+              <wp:align>right</wp:align>
+            </wp:positionH>
+            <wp:positionV relativeFrom="paragraph">
+              <wp:posOffset>2540</wp:posOffset>
+            </wp:positionV>
+            <wp:extent cx="3123565" cy="3599815"/>
+            <wp:effectExtent l="0" t="0" r="635" b="635"/>
+            <wp:wrapSquare wrapText="bothSides"/>
+            <wp:docPr id="805018649" name="Imagem 1" descr="Uma imagem contendo pessoa, mulher, olhando, segurando&#10;&#10;Descrição gerada automaticamente"/>
+            <wp:cNvGraphicFramePr>
+              <a:graphicFrameLocks xmlns:a="http://schemas.openxmlformats.org/drawingml/2006/main" noChangeAspect="1"/>
+            </wp:cNvGraphicFramePr>
+            <a:graphic xmlns:a="http://schemas.openxmlformats.org/drawingml/2006/main">
+              <a:graphicData uri="http://schemas.openxmlformats.org/drawingml/2006/picture">
+                <pic:pic xmlns:pic="http://schemas.openxmlformats.org/drawingml/2006/picture">
+                  <pic:nvPicPr>
+                    <pic:cNvPr id="805018649" name="Imagem 1" descr="Uma imagem contendo pessoa, mulher, olhando, segurando&#10;&#10;Descrição gerada automaticamente"/>
+                    <pic:cNvPicPr/>
+                  </pic:nvPicPr>
+                  <pic:blipFill>
+                    <a:blip r:embed="rId4">
+                      <a:extLst>
+                        <a:ext uri="{28A0092B-C50C-407E-A947-70E740481C1C}">
+                          <a14:useLocalDpi xmlns:a14="http://schemas.microsoft.com/office/drawing/2010/main" val="0"/>
+                        </a:ext>
+                      </a:extLst>
+                    </a:blip>
+                    <a:stretch>
+                      <a:fillRect/>
+                    </a:stretch>
+                  </pic:blipFill>
+                  <pic:spPr>
+                    <a:xfrm>
+                      <a:off x="0" y="0"/>
+                      <a:ext cx="3123565" cy="3599815"/>
+                    </a:xfrm>
+                    <a:prstGeom prst="rect">
+                      <a:avLst/>
+                    </a:prstGeom>
+                  </pic:spPr>
+                </pic:pic>
+              </a:graphicData>
+            </a:graphic>
+            <wp14:sizeRelH relativeFrom="page">
+              <wp14:pctWidth>0</wp14:pctWidth>
+            </wp14:sizeRelH>
+            <wp14:sizeRelV relativeFrom="page">
+              <wp14:pctHeight>0</wp14:pctHeight>
+            </wp14:sizeRelV>
+          </wp:anchor>
+        </w:drawing>
+      </w:r>
+      <w:r>
+        <w:rPr>
           <w:color w:val="4472C4" w:themeColor="accent1"/>
         </w:rPr>
         <w:t xml:space="preserve">Veja! Não diga que a canção está perdida, tenha fé em Deus, tenha fé na vida, tente outra vez. Beba, pois a água viva ainda </w:t>
@@ -48,6 +108,125 @@
         </w:rPr>
         <w:t>Tente! Levante sua mão sedenta e recomece a andar, não pense que a cabeça aguenta se você para. Há uma voz que canta uma voz que dança, uma voz que gira bailando no ar.</w:t>
       </w:r>
+    </w:p>
+    <w:p>
+      <w:pPr>
+        <w:rPr>
+          <w:color w:val="4472C4" w:themeColor="accent1"/>
+        </w:rPr>
+      </w:pPr>
+    </w:p>
+    <w:p>
+      <w:pPr>
+        <w:pStyle w:val="NormalWeb"/>
+        <w:spacing w:after="240" w:afterAutospacing="0"/>
+        <w:rPr>
+          <w:color w:val="FF0000"/>
+        </w:rPr>
+      </w:pPr>
+      <w:r>
+        <w:rPr>
+          <w:rStyle w:val="Forte"/>
+          <w:color w:val="FF0000"/>
+        </w:rPr>
+        <w:t>Veja</w:t>
+      </w:r>
+      <w:r>
+        <w:rPr>
+          <w:color w:val="FF0000"/>
+        </w:rPr>
+        <w:t xml:space="preserve">! Não diga que a canção está perdida, tenha fé em Deus, tenha fé na vida, tente outra vez. Beba, pois a água viva ainda </w:t>
+      </w:r>
+      <w:proofErr w:type="gramStart"/>
+      <w:r>
+        <w:rPr>
+          <w:color w:val="FF0000"/>
+        </w:rPr>
+        <w:t>tá</w:t>
+      </w:r>
+      <w:proofErr w:type="gramEnd"/>
+      <w:r>
+        <w:rPr>
+          <w:color w:val="FF0000"/>
+        </w:rPr>
+        <w:t xml:space="preserve"> na fonte, você tem dois pés para cruzar a ponte, nada acabou.</w:t>
+      </w:r>
+    </w:p>
+    <w:p>
+      <w:pPr>
+        <w:pStyle w:val="NormalWeb"/>
+        <w:spacing w:after="240" w:afterAutospacing="0"/>
+        <w:rPr>
+          <w:color w:val="FF0000"/>
+        </w:rPr>
+      </w:pPr>
+      <w:r>
+        <w:rPr>
+          <w:color w:val="FF0000"/>
+        </w:rPr>
+        <w:t> </w:t>
+      </w:r>
+    </w:p>
+    <w:p>
+      <w:pPr>
+        <w:pStyle w:val="NormalWeb"/>
+        <w:spacing w:after="240" w:afterAutospacing="0"/>
+        <w:rPr>
+          <w:color w:val="FF0000"/>
+          <w:u w:val="single"/>
+        </w:rPr>
+      </w:pPr>
+      <w:r>
+        <w:rPr>
+          <w:rStyle w:val="Forte"/>
+          <w:color w:val="FF0000"/>
+        </w:rPr>
+        <w:t>Queira!</w:t>
+      </w:r>
+      <w:r>
+        <w:rPr>
+          <w:color w:val="FF0000"/>
+        </w:rPr>
+        <w:t xml:space="preserve"> Basta ser sincero e desejar profundo, você será capaz de sacudir o mundo.</w:t>
+      </w:r>
+    </w:p>
+    <w:p>
+      <w:pPr>
+        <w:pStyle w:val="NormalWeb"/>
+        <w:spacing w:after="240" w:afterAutospacing="0"/>
+        <w:rPr>
+          <w:color w:val="FF0000"/>
+        </w:rPr>
+      </w:pPr>
+      <w:r>
+        <w:rPr>
+          <w:color w:val="FF0000"/>
+        </w:rPr>
+        <w:t>Vai, tente outra vez e não diga que a vitória está perdida se é de batalhas que se vive a vida.</w:t>
+      </w:r>
+    </w:p>
+    <w:p>
+      <w:pPr>
+        <w:pStyle w:val="NormalWeb"/>
+        <w:spacing w:after="240" w:afterAutospacing="0"/>
+        <w:rPr>
+          <w:color w:val="FF0000"/>
+        </w:rPr>
+      </w:pPr>
+      <w:r>
+        <w:rPr>
+          <w:rStyle w:val="Forte"/>
+          <w:color w:val="FF0000"/>
+        </w:rPr>
+        <w:t>Tente outra vez!</w:t>
+      </w:r>
+    </w:p>
+    <w:p>
+      <w:pPr>
+        <w:rPr>
+          <w:color w:val="4472C4" w:themeColor="accent1"/>
+        </w:rPr>
+      </w:pPr>
     </w:p>
     <w:sectPr>
       <w:pgSz w:w="11906" w:h="16838"/>
@@ -487,6 +666,36 @@
     <w:semiHidden/>
     <w:unhideWhenUsed/>
   </w:style>
+  <w:style w:type="paragraph" w:styleId="NormalWeb">
+    <w:name w:val="Normal (Web)"/>
+    <w:basedOn w:val="Normal"/>
+    <w:uiPriority w:val="99"/>
+    <w:semiHidden/>
+    <w:unhideWhenUsed/>
+    <w:rsid w:val="000B52CC"/>
+    <w:pPr>
+      <w:spacing w:before="100" w:beforeAutospacing="1" w:after="100" w:afterAutospacing="1" w:line="240" w:lineRule="auto"/>
+    </w:pPr>
+    <w:rPr>
+      <w:rFonts w:ascii="Times New Roman" w:eastAsia="Times New Roman" w:hAnsi="Times New Roman" w:cs="Times New Roman"/>
+      <w:kern w:val="0"/>
+      <w:sz w:val="24"/>
+      <w:szCs w:val="24"/>
+      <w:lang w:eastAsia="pt-BR"/>
+      <w14:ligatures w14:val="none"/>
+    </w:rPr>
+  </w:style>
+  <w:style w:type="character" w:styleId="Forte">
+    <w:name w:val="Strong"/>
+    <w:basedOn w:val="Fontepargpadro"/>
+    <w:uiPriority w:val="22"/>
+    <w:qFormat/>
+    <w:rsid w:val="000B52CC"/>
+    <w:rPr>
+      <w:b/>
+      <w:bCs/>
+    </w:rPr>
+  </w:style>
 </w:styles>
 </file>
 

</xml_diff>